<commit_message>
:pencil2: fix typos in His. referat
</commit_message>
<xml_diff>
--- a/History/реферат/Поленов исследовательская работа.docx
+++ b/History/реферат/Поленов исследовательская работа.docx
@@ -918,6 +918,13 @@
     </w:p>
     <w:sdt>
       <w:sdtPr>
+        <w:rPr>
+          <w:rFonts w:asciiTheme="minorHAnsi" w:eastAsiaTheme="minorHAnsi" w:hAnsiTheme="minorHAnsi" w:cstheme="minorBidi"/>
+          <w:color w:val="auto"/>
+          <w:sz w:val="22"/>
+          <w:szCs w:val="22"/>
+          <w:lang w:eastAsia="en-US"/>
+        </w:rPr>
         <w:id w:val="-1329121423"/>
         <w:docPartObj>
           <w:docPartGallery w:val="Table of Contents"/>
@@ -926,13 +933,8 @@
       </w:sdtPr>
       <w:sdtEndPr>
         <w:rPr>
-          <w:rFonts w:asciiTheme="minorHAnsi" w:eastAsiaTheme="minorHAnsi" w:hAnsiTheme="minorHAnsi" w:cstheme="minorBidi"/>
           <w:b/>
           <w:bCs/>
-          <w:color w:val="auto"/>
-          <w:sz w:val="22"/>
-          <w:szCs w:val="22"/>
-          <w:lang w:eastAsia="en-US"/>
         </w:rPr>
       </w:sdtEndPr>
       <w:sdtContent>
@@ -2608,25 +2610,7 @@
                                 <w:i/>
                                 <w:sz w:val="20"/>
                               </w:rPr>
-                              <w:t xml:space="preserve">Ольга Фирсова (слева) и Александра </w:t>
-                            </w:r>
-                            <w:proofErr w:type="spellStart"/>
-                            <w:r>
-                              <w:rPr>
-                                <w:rFonts w:ascii="Times New Roman" w:hAnsi="Times New Roman" w:cs="Times New Roman"/>
-                                <w:i/>
-                                <w:sz w:val="20"/>
-                              </w:rPr>
-                              <w:t>Пригожева</w:t>
-                            </w:r>
-                            <w:proofErr w:type="spellEnd"/>
-                            <w:r>
-                              <w:rPr>
-                                <w:rFonts w:ascii="Times New Roman" w:hAnsi="Times New Roman" w:cs="Times New Roman"/>
-                                <w:i/>
-                                <w:sz w:val="20"/>
-                              </w:rPr>
-                              <w:t xml:space="preserve"> (справа). Фото spb.aif.ru</w:t>
+                              <w:t>Ольга Фирсова (слева) и Александра Пригожева (справа). Фото spb.aif.ru</w:t>
                             </w:r>
                           </w:p>
                         </w:txbxContent>
@@ -3921,23 +3905,13 @@
         </w:rPr>
         <w:t xml:space="preserve"> </w:t>
       </w:r>
-      <w:proofErr w:type="spellStart"/>
-      <w:r>
-        <w:rPr>
-          <w:rFonts w:ascii="Times New Roman" w:eastAsia="Calibri" w:hAnsi="Times New Roman" w:cs="Times New Roman"/>
-          <w:sz w:val="28"/>
-          <w:szCs w:val="28"/>
-        </w:rPr>
-        <w:t>Этьена</w:t>
-      </w:r>
-      <w:proofErr w:type="spellEnd"/>
-      <w:r>
-        <w:rPr>
-          <w:rFonts w:ascii="Times New Roman" w:eastAsia="Calibri" w:hAnsi="Times New Roman" w:cs="Times New Roman"/>
-          <w:sz w:val="28"/>
-          <w:szCs w:val="28"/>
-        </w:rPr>
-        <w:t xml:space="preserve"> Фальконе. Вокруг него соорудили деревянный «стакан», который был заполнен песком изнутри. Однако позже стало ясно, что из-за влажного песка с финского залива, медь окислится</w:t>
+      <w:r>
+        <w:rPr>
+          <w:rFonts w:ascii="Times New Roman" w:eastAsia="Calibri" w:hAnsi="Times New Roman" w:cs="Times New Roman"/>
+          <w:sz w:val="28"/>
+          <w:szCs w:val="28"/>
+        </w:rPr>
+        <w:t>Этьена Фальконе. Вокруг него соорудили деревянный «стакан», который был заполнен песком изнутри. Однако позже стало ясно, что из-за влажного песка с финского залива, медь окислится</w:t>
       </w:r>
       <w:r>
         <w:rPr>
@@ -4017,7 +3991,6 @@
           <w:rFonts w:ascii="Times New Roman" w:eastAsia="Calibri" w:hAnsi="Times New Roman" w:cs="Times New Roman"/>
           <w:i/>
           <w:szCs w:val="28"/>
-          <w:lang w:val="en-US"/>
         </w:rPr>
       </w:pPr>
       <w:r>
@@ -4025,7 +3998,6 @@
           <w:rFonts w:ascii="Times New Roman" w:eastAsia="Calibri" w:hAnsi="Times New Roman" w:cs="Times New Roman"/>
           <w:i/>
           <w:szCs w:val="28"/>
-          <w:lang w:val="en-US"/>
         </w:rPr>
         <w:t>Медный всадник во время блокады, 1942 год</w:t>
       </w:r>
@@ -4045,16 +4017,7 @@
           <w:sz w:val="28"/>
           <w:szCs w:val="28"/>
         </w:rPr>
-        <w:t xml:space="preserve">Эту ошибку учли, укрывая памятник Николаю </w:t>
-      </w:r>
-      <w:proofErr w:type="gramStart"/>
-      <w:r>
-        <w:rPr>
-          <w:rFonts w:ascii="Times New Roman" w:eastAsia="Calibri" w:hAnsi="Times New Roman" w:cs="Times New Roman"/>
-          <w:sz w:val="28"/>
-          <w:szCs w:val="28"/>
-        </w:rPr>
-        <w:t xml:space="preserve">первому </w:t>
+        <w:t xml:space="preserve">Эту ошибку учли, укрывая памятник Николаю первому </w:t>
       </w:r>
       <w:r>
         <w:rPr>
@@ -4070,34 +4033,7 @@
           <w:sz w:val="28"/>
           <w:szCs w:val="28"/>
         </w:rPr>
-        <w:t>Огюста</w:t>
-      </w:r>
-      <w:proofErr w:type="gramEnd"/>
-      <w:r>
-        <w:rPr>
-          <w:rFonts w:ascii="Times New Roman" w:eastAsia="Calibri" w:hAnsi="Times New Roman" w:cs="Times New Roman"/>
-          <w:sz w:val="28"/>
-          <w:szCs w:val="28"/>
-        </w:rPr>
-        <w:t xml:space="preserve"> </w:t>
-      </w:r>
-      <w:proofErr w:type="spellStart"/>
-      <w:r>
-        <w:rPr>
-          <w:rFonts w:ascii="Times New Roman" w:eastAsia="Calibri" w:hAnsi="Times New Roman" w:cs="Times New Roman"/>
-          <w:sz w:val="28"/>
-          <w:szCs w:val="28"/>
-        </w:rPr>
-        <w:t>Монферрана</w:t>
-      </w:r>
-      <w:proofErr w:type="spellEnd"/>
-      <w:r>
-        <w:rPr>
-          <w:rFonts w:ascii="Times New Roman" w:eastAsia="Calibri" w:hAnsi="Times New Roman" w:cs="Times New Roman"/>
-          <w:sz w:val="28"/>
-          <w:szCs w:val="28"/>
-        </w:rPr>
-        <w:t xml:space="preserve">. Главная проблема заключалась в том, что он имел всего две точки опоры, представлявшие собой задние ноги коня, на котором восседает император. Решение заключалось в том, чтобы </w:t>
+        <w:t xml:space="preserve">Огюста Монферрана. Главная проблема заключалась в том, что он имел всего две точки опоры, представлявшие собой задние ноги коня, на котором восседает император. Решение заключалось в том, чтобы </w:t>
       </w:r>
       <w:r>
         <w:rPr>
@@ -4237,25 +4173,7 @@
           <w:sz w:val="28"/>
           <w:szCs w:val="28"/>
         </w:rPr>
-        <w:t xml:space="preserve"> (</w:t>
-      </w:r>
-      <w:proofErr w:type="spellStart"/>
-      <w:r>
-        <w:rPr>
-          <w:rFonts w:ascii="Times New Roman" w:eastAsia="Calibri" w:hAnsi="Times New Roman" w:cs="Times New Roman"/>
-          <w:sz w:val="28"/>
-          <w:szCs w:val="28"/>
-        </w:rPr>
-        <w:t>илл</w:t>
-      </w:r>
-      <w:proofErr w:type="spellEnd"/>
-      <w:r>
-        <w:rPr>
-          <w:rFonts w:ascii="Times New Roman" w:eastAsia="Calibri" w:hAnsi="Times New Roman" w:cs="Times New Roman"/>
-          <w:sz w:val="28"/>
-          <w:szCs w:val="28"/>
-        </w:rPr>
-        <w:t xml:space="preserve"> 7)</w:t>
+        <w:t xml:space="preserve"> (илл 7)</w:t>
       </w:r>
       <w:r>
         <w:rPr>
@@ -4381,25 +4299,7 @@
           <w:sz w:val="28"/>
           <w:szCs w:val="28"/>
         </w:rPr>
-        <w:t xml:space="preserve">, где позже насыпали холмики из земли, чтобы потом определить местонахождение скульптур. Правда спрятать получилось всего двух коней с одной стороны, которые были уникальными. Со скульптур со стороны адмиралтейства существовали повторные отливы. Их помещали на салазки и везли до места </w:t>
-      </w:r>
-      <w:proofErr w:type="spellStart"/>
-      <w:r>
-        <w:rPr>
-          <w:rFonts w:ascii="Times New Roman" w:eastAsia="Calibri" w:hAnsi="Times New Roman" w:cs="Times New Roman"/>
-          <w:sz w:val="28"/>
-          <w:szCs w:val="28"/>
-        </w:rPr>
-        <w:t>назначния</w:t>
-      </w:r>
-      <w:proofErr w:type="spellEnd"/>
-      <w:r>
-        <w:rPr>
-          <w:rFonts w:ascii="Times New Roman" w:eastAsia="Calibri" w:hAnsi="Times New Roman" w:cs="Times New Roman"/>
-          <w:sz w:val="28"/>
-          <w:szCs w:val="28"/>
-        </w:rPr>
-        <w:t xml:space="preserve">, где и закапывали. На остальные статуи сил изнеможённых петербуржцев уже не хватало. Анну Иоанновну «зарыли» в Михайловском саду, </w:t>
+        <w:t xml:space="preserve">, где позже насыпали холмики из земли, чтобы потом определить местонахождение скульптур. Правда спрятать получилось всего двух коней с одной стороны, которые были уникальными. Со скульптур со стороны адмиралтейства существовали повторные отливы. Их помещали на салазки и везли до места назначния, где и закапывали. На остальные статуи сил изнеможённых петербуржцев уже не хватало. Анну Иоанновну «зарыли» в Михайловском саду, </w:t>
       </w:r>
       <w:r>
         <w:rPr>
@@ -4423,45 +4323,8 @@
           <w:sz w:val="28"/>
           <w:szCs w:val="28"/>
         </w:rPr>
-        <w:t xml:space="preserve">Известная русская </w:t>
-      </w:r>
-      <w:proofErr w:type="spellStart"/>
-      <w:r>
-        <w:rPr>
-          <w:rFonts w:ascii="Times New Roman" w:eastAsia="Calibri" w:hAnsi="Times New Roman" w:cs="Times New Roman"/>
-          <w:sz w:val="28"/>
-          <w:szCs w:val="28"/>
-        </w:rPr>
-        <w:t>поэтэсса</w:t>
-      </w:r>
-      <w:proofErr w:type="spellEnd"/>
-      <w:r>
-        <w:rPr>
-          <w:rFonts w:ascii="Times New Roman" w:eastAsia="Calibri" w:hAnsi="Times New Roman" w:cs="Times New Roman"/>
-          <w:sz w:val="28"/>
-          <w:szCs w:val="28"/>
-        </w:rPr>
-        <w:t xml:space="preserve"> Анна Ахматова </w:t>
-      </w:r>
-      <w:proofErr w:type="spellStart"/>
-      <w:r>
-        <w:rPr>
-          <w:rFonts w:ascii="Times New Roman" w:eastAsia="Calibri" w:hAnsi="Times New Roman" w:cs="Times New Roman"/>
-          <w:sz w:val="28"/>
-          <w:szCs w:val="28"/>
-        </w:rPr>
-        <w:t>принмала</w:t>
-      </w:r>
-      <w:proofErr w:type="spellEnd"/>
-      <w:r>
-        <w:rPr>
-          <w:rFonts w:ascii="Times New Roman" w:eastAsia="Calibri" w:hAnsi="Times New Roman" w:cs="Times New Roman"/>
-          <w:sz w:val="28"/>
-          <w:szCs w:val="28"/>
-        </w:rPr>
-        <w:t xml:space="preserve"> участие в укрытии памятников и позже написала стихотворение «</w:t>
-      </w:r>
-      <w:proofErr w:type="spellStart"/>
+        <w:t>Известная русская поэтэсса Анна Ахматова принмала участие в укрытии памятников и позже написала стихотворение «</w:t>
+      </w:r>
       <w:r>
         <w:rPr>
           <w:rFonts w:ascii="Times New Roman" w:eastAsia="Calibri" w:hAnsi="Times New Roman" w:cs="Times New Roman"/>
@@ -4471,7 +4334,6 @@
         </w:rPr>
         <w:t>Nox</w:t>
       </w:r>
-      <w:proofErr w:type="spellEnd"/>
       <w:r>
         <w:rPr>
           <w:rFonts w:ascii="Times New Roman" w:eastAsia="Calibri" w:hAnsi="Times New Roman" w:cs="Times New Roman"/>
@@ -4486,25 +4348,7 @@
           <w:sz w:val="28"/>
           <w:szCs w:val="28"/>
         </w:rPr>
-        <w:t xml:space="preserve">статуя «Ночь» в Летнем саду» о своей любимой скульптуре работы Джованни </w:t>
-      </w:r>
-      <w:proofErr w:type="spellStart"/>
-      <w:r>
-        <w:rPr>
-          <w:rFonts w:ascii="Times New Roman" w:eastAsia="Calibri" w:hAnsi="Times New Roman" w:cs="Times New Roman"/>
-          <w:sz w:val="28"/>
-          <w:szCs w:val="28"/>
-        </w:rPr>
-        <w:t>Бонацца</w:t>
-      </w:r>
-      <w:proofErr w:type="spellEnd"/>
-      <w:r>
-        <w:rPr>
-          <w:rFonts w:ascii="Times New Roman" w:eastAsia="Calibri" w:hAnsi="Times New Roman" w:cs="Times New Roman"/>
-          <w:sz w:val="28"/>
-          <w:szCs w:val="28"/>
-        </w:rPr>
-        <w:t>.</w:t>
+        <w:t>статуя «Ночь» в Летнем саду» о своей любимой скульптуре работы Джованни Бонацца.</w:t>
       </w:r>
       <w:r>
         <w:rPr>
@@ -4520,41 +4364,7 @@
           <w:sz w:val="28"/>
           <w:szCs w:val="28"/>
         </w:rPr>
-        <w:t>(</w:t>
-      </w:r>
-      <w:proofErr w:type="spellStart"/>
-      <w:r>
-        <w:rPr>
-          <w:rFonts w:ascii="Times New Roman" w:eastAsia="Calibri" w:hAnsi="Times New Roman" w:cs="Times New Roman"/>
-          <w:sz w:val="28"/>
-          <w:szCs w:val="28"/>
-        </w:rPr>
-        <w:t>илл</w:t>
-      </w:r>
-      <w:proofErr w:type="spellEnd"/>
-      <w:r>
-        <w:rPr>
-          <w:rFonts w:ascii="Times New Roman" w:eastAsia="Calibri" w:hAnsi="Times New Roman" w:cs="Times New Roman"/>
-          <w:sz w:val="28"/>
-          <w:szCs w:val="28"/>
-        </w:rPr>
-        <w:t>.</w:t>
-      </w:r>
-      <w:r>
-        <w:rPr>
-          <w:rFonts w:ascii="Times New Roman" w:eastAsia="Calibri" w:hAnsi="Times New Roman" w:cs="Times New Roman"/>
-          <w:sz w:val="28"/>
-          <w:szCs w:val="28"/>
-        </w:rPr>
-        <w:t xml:space="preserve"> 1</w:t>
-      </w:r>
-      <w:r>
-        <w:rPr>
-          <w:rFonts w:ascii="Times New Roman" w:eastAsia="Calibri" w:hAnsi="Times New Roman" w:cs="Times New Roman"/>
-          <w:sz w:val="28"/>
-          <w:szCs w:val="28"/>
-        </w:rPr>
-        <w:t>)</w:t>
+        <w:t>(илл. 1)</w:t>
       </w:r>
     </w:p>
     <w:p>
@@ -4636,25 +4446,7 @@
           <w:i/>
           <w:szCs w:val="28"/>
         </w:rPr>
-        <w:t xml:space="preserve">Подготовка одной из скульптур </w:t>
-      </w:r>
-      <w:proofErr w:type="spellStart"/>
-      <w:r>
-        <w:rPr>
-          <w:rFonts w:ascii="Times New Roman" w:eastAsia="Calibri" w:hAnsi="Times New Roman" w:cs="Times New Roman"/>
-          <w:i/>
-          <w:szCs w:val="28"/>
-        </w:rPr>
-        <w:t>Клодта</w:t>
-      </w:r>
-      <w:proofErr w:type="spellEnd"/>
-      <w:r>
-        <w:rPr>
-          <w:rFonts w:ascii="Times New Roman" w:eastAsia="Calibri" w:hAnsi="Times New Roman" w:cs="Times New Roman"/>
-          <w:i/>
-          <w:szCs w:val="28"/>
-        </w:rPr>
-        <w:t xml:space="preserve"> к укрытию, 1941 год</w:t>
+        <w:t>Подготовка одной из скульптур Клодта к укрытию, 1941 год</w:t>
       </w:r>
     </w:p>
     <w:p>
@@ -4735,25 +4527,7 @@
           <w:i/>
           <w:szCs w:val="28"/>
         </w:rPr>
-        <w:t xml:space="preserve">Извлечение из-под земли одной из скульптур </w:t>
-      </w:r>
-      <w:proofErr w:type="spellStart"/>
-      <w:r>
-        <w:rPr>
-          <w:rFonts w:ascii="Times New Roman" w:eastAsia="Calibri" w:hAnsi="Times New Roman" w:cs="Times New Roman"/>
-          <w:i/>
-          <w:szCs w:val="28"/>
-        </w:rPr>
-        <w:t>Клодта</w:t>
-      </w:r>
-      <w:proofErr w:type="spellEnd"/>
-      <w:r>
-        <w:rPr>
-          <w:rFonts w:ascii="Times New Roman" w:eastAsia="Calibri" w:hAnsi="Times New Roman" w:cs="Times New Roman"/>
-          <w:i/>
-          <w:szCs w:val="28"/>
-        </w:rPr>
-        <w:t>, 1945 год</w:t>
+        <w:t>Извлечение из-под земли одной из скульптур Клодта, 1945 год</w:t>
       </w:r>
     </w:p>
     <w:p>
@@ -5378,59 +5152,23 @@
           <w:i/>
           <w:szCs w:val="28"/>
         </w:rPr>
-        <w:t xml:space="preserve">Н. М. </w:t>
-      </w:r>
-      <w:proofErr w:type="spellStart"/>
+        <w:t>Н. М. Быльев-Протопопов «Девочки плетут маскировочные сети»</w:t>
+      </w:r>
       <w:r>
         <w:rPr>
           <w:rFonts w:ascii="Times New Roman" w:eastAsia="Calibri" w:hAnsi="Times New Roman" w:cs="Times New Roman"/>
           <w:i/>
           <w:szCs w:val="28"/>
         </w:rPr>
-        <w:t>Быльев</w:t>
-      </w:r>
-      <w:proofErr w:type="spellEnd"/>
+        <w:t xml:space="preserve"> </w:t>
+      </w:r>
       <w:r>
         <w:rPr>
           <w:rFonts w:ascii="Times New Roman" w:eastAsia="Calibri" w:hAnsi="Times New Roman" w:cs="Times New Roman"/>
           <w:i/>
           <w:szCs w:val="28"/>
         </w:rPr>
-        <w:t>-Протопопов «Девочки плетут маскировочные сети»</w:t>
-      </w:r>
-      <w:r>
-        <w:rPr>
-          <w:rFonts w:ascii="Times New Roman" w:eastAsia="Calibri" w:hAnsi="Times New Roman" w:cs="Times New Roman"/>
-          <w:i/>
-          <w:szCs w:val="28"/>
-        </w:rPr>
-        <w:t xml:space="preserve"> </w:t>
-      </w:r>
-      <w:r>
-        <w:rPr>
-          <w:rFonts w:ascii="Times New Roman" w:eastAsia="Calibri" w:hAnsi="Times New Roman" w:cs="Times New Roman"/>
-          <w:i/>
-          <w:szCs w:val="28"/>
-        </w:rPr>
-        <w:t>(</w:t>
-      </w:r>
-      <w:proofErr w:type="spellStart"/>
-      <w:r>
-        <w:rPr>
-          <w:rFonts w:ascii="Times New Roman" w:eastAsia="Calibri" w:hAnsi="Times New Roman" w:cs="Times New Roman"/>
-          <w:i/>
-          <w:szCs w:val="28"/>
-        </w:rPr>
-        <w:t>илл</w:t>
-      </w:r>
-      <w:proofErr w:type="spellEnd"/>
-      <w:r>
-        <w:rPr>
-          <w:rFonts w:ascii="Times New Roman" w:eastAsia="Calibri" w:hAnsi="Times New Roman" w:cs="Times New Roman"/>
-          <w:i/>
-          <w:szCs w:val="28"/>
-        </w:rPr>
-        <w:t>.</w:t>
+        <w:t>(илл.</w:t>
       </w:r>
       <w:r>
         <w:rPr>
@@ -5533,43 +5271,7 @@
           <w:sz w:val="28"/>
           <w:szCs w:val="28"/>
         </w:rPr>
-        <w:t xml:space="preserve">Подводя итог, можно с уверенностью заявить, что цель работы достигнута. Проанализировав подвиги жителей Ленинграда во время блокады, можно понять, как важно исполнять свой гражданский долг. Эти люди рисковали и жертвовали жизнью, работали ночами, чтобы сохранить свой родной город для себя и будущих поколений. Именно благодаря заслугами главного архитектора Петербурга – Николая </w:t>
-      </w:r>
-      <w:proofErr w:type="spellStart"/>
-      <w:r>
-        <w:rPr>
-          <w:rFonts w:ascii="Times New Roman" w:eastAsia="Calibri" w:hAnsi="Times New Roman" w:cs="Times New Roman"/>
-          <w:sz w:val="28"/>
-          <w:szCs w:val="28"/>
-        </w:rPr>
-        <w:t>Варфоломеевича</w:t>
-      </w:r>
-      <w:proofErr w:type="spellEnd"/>
-      <w:r>
-        <w:rPr>
-          <w:rFonts w:ascii="Times New Roman" w:eastAsia="Calibri" w:hAnsi="Times New Roman" w:cs="Times New Roman"/>
-          <w:sz w:val="28"/>
-          <w:szCs w:val="28"/>
-        </w:rPr>
-        <w:t xml:space="preserve"> Баранова, его заместителя Александра Ивановича Наумова, главы комитета по охране памятников –Николая Николаевича </w:t>
-      </w:r>
-      <w:proofErr w:type="spellStart"/>
-      <w:r>
-        <w:rPr>
-          <w:rFonts w:ascii="Times New Roman" w:eastAsia="Calibri" w:hAnsi="Times New Roman" w:cs="Times New Roman"/>
-          <w:sz w:val="28"/>
-          <w:szCs w:val="28"/>
-        </w:rPr>
-        <w:t>Белехова</w:t>
-      </w:r>
-      <w:proofErr w:type="spellEnd"/>
-      <w:r>
-        <w:rPr>
-          <w:rFonts w:ascii="Times New Roman" w:eastAsia="Calibri" w:hAnsi="Times New Roman" w:cs="Times New Roman"/>
-          <w:sz w:val="28"/>
-          <w:szCs w:val="28"/>
-        </w:rPr>
-        <w:t xml:space="preserve"> и многих других архитекторов, художников, театральных специалистов, простых граждан и даже альпинистов, мы имеем возможность видеть почти все главные достопримечательности Петербург такими какими они были до войны.</w:t>
+        <w:t>Подводя итог, можно с уверенностью заявить, что цель работы достигнута. Проанализировав подвиги жителей Ленинграда во время блокады, можно понять, как важно исполнять свой гражданский долг. Эти люди рисковали и жертвовали жизнью, работали ночами, чтобы сохранить свой родной город для себя и будущих поколений. Именно благодаря заслугами главного архитектора Петербурга – Николая Варфоломеевича Баранова, его заместителя Александра Ивановича Наумова, главы комитета по охране памятников –Николая Николаевича Белехова и многих других архитекторов, художников, театральных специалистов, простых граждан и даже альпинистов, мы имеем возможность видеть почти все главные достопримечательности Петербург такими какими они были до войны.</w:t>
       </w:r>
     </w:p>
     <w:p>
@@ -5669,7 +5371,6 @@
         </w:rPr>
         <w:t xml:space="preserve"> </w:t>
       </w:r>
-      <w:proofErr w:type="spellStart"/>
       <w:r>
         <w:rPr>
           <w:rFonts w:ascii="Times New Roman" w:eastAsia="Calibri" w:hAnsi="Times New Roman" w:cs="Times New Roman"/>
@@ -5679,7 +5380,6 @@
         </w:rPr>
         <w:t>fontanka</w:t>
       </w:r>
-      <w:proofErr w:type="spellEnd"/>
       <w:r>
         <w:rPr>
           <w:rFonts w:ascii="Times New Roman" w:eastAsia="Calibri" w:hAnsi="Times New Roman" w:cs="Times New Roman"/>
@@ -5688,7 +5388,6 @@
         </w:rPr>
         <w:t>.</w:t>
       </w:r>
-      <w:proofErr w:type="spellStart"/>
       <w:r>
         <w:rPr>
           <w:rFonts w:ascii="Times New Roman" w:eastAsia="Calibri" w:hAnsi="Times New Roman" w:cs="Times New Roman"/>
@@ -5698,7 +5397,6 @@
         </w:rPr>
         <w:t>ru</w:t>
       </w:r>
-      <w:proofErr w:type="spellEnd"/>
       <w:r>
         <w:rPr>
           <w:rFonts w:ascii="Times New Roman" w:eastAsia="Calibri" w:hAnsi="Times New Roman" w:cs="Times New Roman"/>
@@ -5758,7 +5456,6 @@
         </w:rPr>
         <w:t>.</w:t>
       </w:r>
-      <w:proofErr w:type="spellStart"/>
       <w:r>
         <w:rPr>
           <w:rFonts w:ascii="Times New Roman" w:eastAsia="Calibri" w:hAnsi="Times New Roman" w:cs="Times New Roman"/>
@@ -5768,7 +5465,6 @@
         </w:rPr>
         <w:t>fontanka</w:t>
       </w:r>
-      <w:proofErr w:type="spellEnd"/>
       <w:r>
         <w:rPr>
           <w:rFonts w:ascii="Times New Roman" w:eastAsia="Calibri" w:hAnsi="Times New Roman" w:cs="Times New Roman"/>
@@ -5777,7 +5473,6 @@
         </w:rPr>
         <w:t>.</w:t>
       </w:r>
-      <w:proofErr w:type="spellStart"/>
       <w:r>
         <w:rPr>
           <w:rFonts w:ascii="Times New Roman" w:eastAsia="Calibri" w:hAnsi="Times New Roman" w:cs="Times New Roman"/>
@@ -5787,7 +5482,6 @@
         </w:rPr>
         <w:t>ru</w:t>
       </w:r>
-      <w:proofErr w:type="spellEnd"/>
       <w:r>
         <w:rPr>
           <w:rFonts w:ascii="Times New Roman" w:eastAsia="Calibri" w:hAnsi="Times New Roman" w:cs="Times New Roman"/>
@@ -5796,7 +5490,6 @@
         </w:rPr>
         <w:t>/</w:t>
       </w:r>
-      <w:proofErr w:type="spellStart"/>
       <w:r>
         <w:rPr>
           <w:rFonts w:ascii="Times New Roman" w:eastAsia="Calibri" w:hAnsi="Times New Roman" w:cs="Times New Roman"/>
@@ -5806,7 +5499,6 @@
         </w:rPr>
         <w:t>longreads</w:t>
       </w:r>
-      <w:proofErr w:type="spellEnd"/>
       <w:r>
         <w:rPr>
           <w:rFonts w:ascii="Times New Roman" w:eastAsia="Calibri" w:hAnsi="Times New Roman" w:cs="Times New Roman"/>
@@ -5887,7 +5579,6 @@
         </w:rPr>
         <w:t xml:space="preserve"> </w:t>
       </w:r>
-      <w:proofErr w:type="spellStart"/>
       <w:r>
         <w:rPr>
           <w:rFonts w:ascii="Times New Roman" w:eastAsia="Calibri" w:hAnsi="Times New Roman" w:cs="Times New Roman"/>
@@ -5897,7 +5588,6 @@
         </w:rPr>
         <w:t>spb</w:t>
       </w:r>
-      <w:proofErr w:type="spellEnd"/>
       <w:r>
         <w:rPr>
           <w:rFonts w:ascii="Times New Roman" w:eastAsia="Calibri" w:hAnsi="Times New Roman" w:cs="Times New Roman"/>
@@ -5906,7 +5596,6 @@
         </w:rPr>
         <w:t>.</w:t>
       </w:r>
-      <w:proofErr w:type="spellStart"/>
       <w:r>
         <w:rPr>
           <w:rFonts w:ascii="Times New Roman" w:eastAsia="Calibri" w:hAnsi="Times New Roman" w:cs="Times New Roman"/>
@@ -5916,7 +5605,6 @@
         </w:rPr>
         <w:t>mk</w:t>
       </w:r>
-      <w:proofErr w:type="spellEnd"/>
       <w:r>
         <w:rPr>
           <w:rFonts w:ascii="Times New Roman" w:eastAsia="Calibri" w:hAnsi="Times New Roman" w:cs="Times New Roman"/>
@@ -5925,7 +5613,6 @@
         </w:rPr>
         <w:t>.</w:t>
       </w:r>
-      <w:proofErr w:type="spellStart"/>
       <w:r>
         <w:rPr>
           <w:rFonts w:ascii="Times New Roman" w:eastAsia="Calibri" w:hAnsi="Times New Roman" w:cs="Times New Roman"/>
@@ -5935,7 +5622,6 @@
         </w:rPr>
         <w:t>ru</w:t>
       </w:r>
-      <w:proofErr w:type="spellEnd"/>
       <w:r>
         <w:rPr>
           <w:rFonts w:ascii="Times New Roman" w:eastAsia="Calibri" w:hAnsi="Times New Roman" w:cs="Times New Roman"/>
@@ -5978,7 +5664,6 @@
         </w:rPr>
         <w:t>://</w:t>
       </w:r>
-      <w:proofErr w:type="spellStart"/>
       <w:r>
         <w:rPr>
           <w:rFonts w:ascii="Times New Roman" w:eastAsia="Calibri" w:hAnsi="Times New Roman" w:cs="Times New Roman"/>
@@ -5988,7 +5673,6 @@
         </w:rPr>
         <w:t>spb</w:t>
       </w:r>
-      <w:proofErr w:type="spellEnd"/>
       <w:r>
         <w:rPr>
           <w:rFonts w:ascii="Times New Roman" w:eastAsia="Calibri" w:hAnsi="Times New Roman" w:cs="Times New Roman"/>
@@ -5997,7 +5681,6 @@
         </w:rPr>
         <w:t>.</w:t>
       </w:r>
-      <w:proofErr w:type="spellStart"/>
       <w:r>
         <w:rPr>
           <w:rFonts w:ascii="Times New Roman" w:eastAsia="Calibri" w:hAnsi="Times New Roman" w:cs="Times New Roman"/>
@@ -6007,7 +5690,6 @@
         </w:rPr>
         <w:t>mk</w:t>
       </w:r>
-      <w:proofErr w:type="spellEnd"/>
       <w:r>
         <w:rPr>
           <w:rFonts w:ascii="Times New Roman" w:eastAsia="Calibri" w:hAnsi="Times New Roman" w:cs="Times New Roman"/>
@@ -6016,7 +5698,6 @@
         </w:rPr>
         <w:t>.</w:t>
       </w:r>
-      <w:proofErr w:type="spellStart"/>
       <w:r>
         <w:rPr>
           <w:rFonts w:ascii="Times New Roman" w:eastAsia="Calibri" w:hAnsi="Times New Roman" w:cs="Times New Roman"/>
@@ -6026,7 +5707,6 @@
         </w:rPr>
         <w:t>ru</w:t>
       </w:r>
-      <w:proofErr w:type="spellEnd"/>
       <w:r>
         <w:rPr>
           <w:rFonts w:ascii="Times New Roman" w:eastAsia="Calibri" w:hAnsi="Times New Roman" w:cs="Times New Roman"/>
@@ -6052,7 +5732,6 @@
         </w:rPr>
         <w:t>/2012/01/11/659475-</w:t>
       </w:r>
-      <w:proofErr w:type="spellStart"/>
       <w:r>
         <w:rPr>
           <w:rFonts w:ascii="Times New Roman" w:eastAsia="Calibri" w:hAnsi="Times New Roman" w:cs="Times New Roman"/>
@@ -6062,7 +5741,6 @@
         </w:rPr>
         <w:t>kak</w:t>
       </w:r>
-      <w:proofErr w:type="spellEnd"/>
       <w:r>
         <w:rPr>
           <w:rFonts w:ascii="Times New Roman" w:eastAsia="Calibri" w:hAnsi="Times New Roman" w:cs="Times New Roman"/>
@@ -6071,7 +5749,6 @@
         </w:rPr>
         <w:t>-</w:t>
       </w:r>
-      <w:proofErr w:type="spellStart"/>
       <w:r>
         <w:rPr>
           <w:rFonts w:ascii="Times New Roman" w:eastAsia="Calibri" w:hAnsi="Times New Roman" w:cs="Times New Roman"/>
@@ -6081,7 +5758,6 @@
         </w:rPr>
         <w:t>pryatali</w:t>
       </w:r>
-      <w:proofErr w:type="spellEnd"/>
       <w:r>
         <w:rPr>
           <w:rFonts w:ascii="Times New Roman" w:eastAsia="Calibri" w:hAnsi="Times New Roman" w:cs="Times New Roman"/>
@@ -6090,7 +5766,6 @@
         </w:rPr>
         <w:t>-</w:t>
       </w:r>
-      <w:proofErr w:type="spellStart"/>
       <w:r>
         <w:rPr>
           <w:rFonts w:ascii="Times New Roman" w:eastAsia="Calibri" w:hAnsi="Times New Roman" w:cs="Times New Roman"/>
@@ -6100,7 +5775,6 @@
         </w:rPr>
         <w:t>leningrad</w:t>
       </w:r>
-      <w:proofErr w:type="spellEnd"/>
       <w:r>
         <w:rPr>
           <w:rFonts w:ascii="Times New Roman" w:eastAsia="Calibri" w:hAnsi="Times New Roman" w:cs="Times New Roman"/>
@@ -6182,7 +5856,6 @@
         </w:rPr>
         <w:t xml:space="preserve">// </w:t>
       </w:r>
-      <w:proofErr w:type="spellStart"/>
       <w:r>
         <w:rPr>
           <w:rFonts w:ascii="Times New Roman" w:eastAsia="Calibri" w:hAnsi="Times New Roman" w:cs="Times New Roman"/>
@@ -6192,7 +5865,6 @@
         </w:rPr>
         <w:t>sectormedia</w:t>
       </w:r>
-      <w:proofErr w:type="spellEnd"/>
       <w:r>
         <w:rPr>
           <w:rFonts w:ascii="Times New Roman" w:eastAsia="Calibri" w:hAnsi="Times New Roman" w:cs="Times New Roman"/>
@@ -6201,7 +5873,6 @@
         </w:rPr>
         <w:t>.</w:t>
       </w:r>
-      <w:proofErr w:type="spellStart"/>
       <w:r>
         <w:rPr>
           <w:rFonts w:ascii="Times New Roman" w:eastAsia="Calibri" w:hAnsi="Times New Roman" w:cs="Times New Roman"/>
@@ -6211,7 +5882,6 @@
         </w:rPr>
         <w:t>ru</w:t>
       </w:r>
-      <w:proofErr w:type="spellEnd"/>
       <w:r>
         <w:rPr>
           <w:rFonts w:ascii="Times New Roman" w:eastAsia="Calibri" w:hAnsi="Times New Roman" w:cs="Times New Roman"/>
@@ -6254,7 +5924,6 @@
         </w:rPr>
         <w:t>://</w:t>
       </w:r>
-      <w:proofErr w:type="spellStart"/>
       <w:r>
         <w:rPr>
           <w:rFonts w:ascii="Times New Roman" w:eastAsia="Calibri" w:hAnsi="Times New Roman" w:cs="Times New Roman"/>
@@ -6264,7 +5933,6 @@
         </w:rPr>
         <w:t>sectormedia</w:t>
       </w:r>
-      <w:proofErr w:type="spellEnd"/>
       <w:r>
         <w:rPr>
           <w:rFonts w:ascii="Times New Roman" w:eastAsia="Calibri" w:hAnsi="Times New Roman" w:cs="Times New Roman"/>
@@ -6273,7 +5941,6 @@
         </w:rPr>
         <w:t>.</w:t>
       </w:r>
-      <w:proofErr w:type="spellStart"/>
       <w:r>
         <w:rPr>
           <w:rFonts w:ascii="Times New Roman" w:eastAsia="Calibri" w:hAnsi="Times New Roman" w:cs="Times New Roman"/>
@@ -6283,7 +5950,6 @@
         </w:rPr>
         <w:t>ru</w:t>
       </w:r>
-      <w:proofErr w:type="spellEnd"/>
       <w:r>
         <w:rPr>
           <w:rFonts w:ascii="Times New Roman" w:eastAsia="Calibri" w:hAnsi="Times New Roman" w:cs="Times New Roman"/>
@@ -6309,7 +5975,6 @@
         </w:rPr>
         <w:t>/</w:t>
       </w:r>
-      <w:proofErr w:type="spellStart"/>
       <w:r>
         <w:rPr>
           <w:rFonts w:ascii="Times New Roman" w:eastAsia="Calibri" w:hAnsi="Times New Roman" w:cs="Times New Roman"/>
@@ -6319,7 +5984,6 @@
         </w:rPr>
         <w:t>istoriya</w:t>
       </w:r>
-      <w:proofErr w:type="spellEnd"/>
       <w:r>
         <w:rPr>
           <w:rFonts w:ascii="Times New Roman" w:eastAsia="Calibri" w:hAnsi="Times New Roman" w:cs="Times New Roman"/>
@@ -6328,7 +5992,6 @@
         </w:rPr>
         <w:t>/</w:t>
       </w:r>
-      <w:proofErr w:type="spellStart"/>
       <w:r>
         <w:rPr>
           <w:rFonts w:ascii="Times New Roman" w:eastAsia="Calibri" w:hAnsi="Times New Roman" w:cs="Times New Roman"/>
@@ -6338,7 +6001,6 @@
         </w:rPr>
         <w:t>spasti</w:t>
       </w:r>
-      <w:proofErr w:type="spellEnd"/>
       <w:r>
         <w:rPr>
           <w:rFonts w:ascii="Times New Roman" w:eastAsia="Calibri" w:hAnsi="Times New Roman" w:cs="Times New Roman"/>
@@ -6347,7 +6009,6 @@
         </w:rPr>
         <w:t>-</w:t>
       </w:r>
-      <w:proofErr w:type="spellStart"/>
       <w:r>
         <w:rPr>
           <w:rFonts w:ascii="Times New Roman" w:eastAsia="Calibri" w:hAnsi="Times New Roman" w:cs="Times New Roman"/>
@@ -6357,7 +6018,6 @@
         </w:rPr>
         <w:t>arkhitekturu</w:t>
       </w:r>
-      <w:proofErr w:type="spellEnd"/>
       <w:r>
         <w:rPr>
           <w:rFonts w:ascii="Times New Roman" w:eastAsia="Calibri" w:hAnsi="Times New Roman" w:cs="Times New Roman"/>
@@ -6366,7 +6026,6 @@
         </w:rPr>
         <w:t>-</w:t>
       </w:r>
-      <w:proofErr w:type="spellStart"/>
       <w:r>
         <w:rPr>
           <w:rFonts w:ascii="Times New Roman" w:eastAsia="Calibri" w:hAnsi="Times New Roman" w:cs="Times New Roman"/>
@@ -6376,7 +6035,6 @@
         </w:rPr>
         <w:t>kak</w:t>
       </w:r>
-      <w:proofErr w:type="spellEnd"/>
       <w:r>
         <w:rPr>
           <w:rFonts w:ascii="Times New Roman" w:eastAsia="Calibri" w:hAnsi="Times New Roman" w:cs="Times New Roman"/>
@@ -6385,7 +6043,6 @@
         </w:rPr>
         <w:t>-</w:t>
       </w:r>
-      <w:proofErr w:type="spellStart"/>
       <w:r>
         <w:rPr>
           <w:rFonts w:ascii="Times New Roman" w:eastAsia="Calibri" w:hAnsi="Times New Roman" w:cs="Times New Roman"/>
@@ -6395,7 +6052,6 @@
         </w:rPr>
         <w:t>maskirovali</w:t>
       </w:r>
-      <w:proofErr w:type="spellEnd"/>
       <w:r>
         <w:rPr>
           <w:rFonts w:ascii="Times New Roman" w:eastAsia="Calibri" w:hAnsi="Times New Roman" w:cs="Times New Roman"/>
@@ -6404,7 +6060,6 @@
         </w:rPr>
         <w:t>-</w:t>
       </w:r>
-      <w:proofErr w:type="spellStart"/>
       <w:r>
         <w:rPr>
           <w:rFonts w:ascii="Times New Roman" w:eastAsia="Calibri" w:hAnsi="Times New Roman" w:cs="Times New Roman"/>
@@ -6414,7 +6069,6 @@
         </w:rPr>
         <w:t>leningrad</w:t>
       </w:r>
-      <w:proofErr w:type="spellEnd"/>
       <w:r>
         <w:rPr>
           <w:rFonts w:ascii="Times New Roman" w:eastAsia="Calibri" w:hAnsi="Times New Roman" w:cs="Times New Roman"/>
@@ -6423,7 +6077,6 @@
         </w:rPr>
         <w:t>-</w:t>
       </w:r>
-      <w:proofErr w:type="spellStart"/>
       <w:r>
         <w:rPr>
           <w:rFonts w:ascii="Times New Roman" w:eastAsia="Calibri" w:hAnsi="Times New Roman" w:cs="Times New Roman"/>
@@ -6433,7 +6086,6 @@
         </w:rPr>
         <w:t>vo</w:t>
       </w:r>
-      <w:proofErr w:type="spellEnd"/>
       <w:r>
         <w:rPr>
           <w:rFonts w:ascii="Times New Roman" w:eastAsia="Calibri" w:hAnsi="Times New Roman" w:cs="Times New Roman"/>
@@ -6442,7 +6094,6 @@
         </w:rPr>
         <w:t>-</w:t>
       </w:r>
-      <w:proofErr w:type="spellStart"/>
       <w:r>
         <w:rPr>
           <w:rFonts w:ascii="Times New Roman" w:eastAsia="Calibri" w:hAnsi="Times New Roman" w:cs="Times New Roman"/>
@@ -6452,7 +6103,6 @@
         </w:rPr>
         <w:t>vremya</w:t>
       </w:r>
-      <w:proofErr w:type="spellEnd"/>
       <w:r>
         <w:rPr>
           <w:rFonts w:ascii="Times New Roman" w:eastAsia="Calibri" w:hAnsi="Times New Roman" w:cs="Times New Roman"/>
@@ -6461,7 +6111,6 @@
         </w:rPr>
         <w:t>-</w:t>
       </w:r>
-      <w:proofErr w:type="spellStart"/>
       <w:r>
         <w:rPr>
           <w:rFonts w:ascii="Times New Roman" w:eastAsia="Calibri" w:hAnsi="Times New Roman" w:cs="Times New Roman"/>
@@ -6471,7 +6120,6 @@
         </w:rPr>
         <w:t>vov</w:t>
       </w:r>
-      <w:proofErr w:type="spellEnd"/>
       <w:r>
         <w:rPr>
           <w:rFonts w:ascii="Times New Roman" w:eastAsia="Calibri" w:hAnsi="Times New Roman" w:cs="Times New Roman"/>
@@ -6552,7 +6200,6 @@
         </w:rPr>
         <w:t xml:space="preserve"> </w:t>
       </w:r>
-      <w:proofErr w:type="spellStart"/>
       <w:r>
         <w:rPr>
           <w:rFonts w:ascii="Times New Roman" w:eastAsia="Calibri" w:hAnsi="Times New Roman" w:cs="Times New Roman"/>
@@ -6562,7 +6209,6 @@
         </w:rPr>
         <w:t>dzen</w:t>
       </w:r>
-      <w:proofErr w:type="spellEnd"/>
       <w:r>
         <w:rPr>
           <w:rFonts w:ascii="Times New Roman" w:eastAsia="Calibri" w:hAnsi="Times New Roman" w:cs="Times New Roman"/>
@@ -6571,7 +6217,6 @@
         </w:rPr>
         <w:t>.</w:t>
       </w:r>
-      <w:proofErr w:type="spellStart"/>
       <w:r>
         <w:rPr>
           <w:rFonts w:ascii="Times New Roman" w:eastAsia="Calibri" w:hAnsi="Times New Roman" w:cs="Times New Roman"/>
@@ -6581,7 +6226,6 @@
         </w:rPr>
         <w:t>ru</w:t>
       </w:r>
-      <w:proofErr w:type="spellEnd"/>
       <w:r>
         <w:rPr>
           <w:rFonts w:ascii="Times New Roman" w:eastAsia="Calibri" w:hAnsi="Times New Roman" w:cs="Times New Roman"/>
@@ -6624,7 +6268,6 @@
         </w:rPr>
         <w:t>://</w:t>
       </w:r>
-      <w:proofErr w:type="spellStart"/>
       <w:r>
         <w:rPr>
           <w:rFonts w:ascii="Times New Roman" w:eastAsia="Calibri" w:hAnsi="Times New Roman" w:cs="Times New Roman"/>
@@ -6634,7 +6277,6 @@
         </w:rPr>
         <w:t>dzen</w:t>
       </w:r>
-      <w:proofErr w:type="spellEnd"/>
       <w:r>
         <w:rPr>
           <w:rFonts w:ascii="Times New Roman" w:eastAsia="Calibri" w:hAnsi="Times New Roman" w:cs="Times New Roman"/>
@@ -6643,7 +6285,6 @@
         </w:rPr>
         <w:t>.</w:t>
       </w:r>
-      <w:proofErr w:type="spellStart"/>
       <w:r>
         <w:rPr>
           <w:rFonts w:ascii="Times New Roman" w:eastAsia="Calibri" w:hAnsi="Times New Roman" w:cs="Times New Roman"/>
@@ -6653,7 +6294,6 @@
         </w:rPr>
         <w:t>ru</w:t>
       </w:r>
-      <w:proofErr w:type="spellEnd"/>
       <w:r>
         <w:rPr>
           <w:rFonts w:ascii="Times New Roman" w:eastAsia="Calibri" w:hAnsi="Times New Roman" w:cs="Times New Roman"/>
@@ -6696,7 +6336,6 @@
         </w:rPr>
         <w:t>6</w:t>
       </w:r>
-      <w:proofErr w:type="spellStart"/>
       <w:r>
         <w:rPr>
           <w:rFonts w:ascii="Times New Roman" w:eastAsia="Calibri" w:hAnsi="Times New Roman" w:cs="Times New Roman"/>
@@ -6706,7 +6345,6 @@
         </w:rPr>
         <w:t>afOfEyDAevHB</w:t>
       </w:r>
-      <w:proofErr w:type="spellEnd"/>
       <w:r>
         <w:rPr>
           <w:rFonts w:ascii="Times New Roman" w:eastAsia="Calibri" w:hAnsi="Times New Roman" w:cs="Times New Roman"/>
@@ -6787,7 +6425,6 @@
         </w:rPr>
         <w:t>24</w:t>
       </w:r>
-      <w:proofErr w:type="spellStart"/>
       <w:r>
         <w:rPr>
           <w:rFonts w:ascii="Times New Roman" w:eastAsia="Calibri" w:hAnsi="Times New Roman" w:cs="Times New Roman"/>
@@ -6797,7 +6434,6 @@
         </w:rPr>
         <w:t>smi</w:t>
       </w:r>
-      <w:proofErr w:type="spellEnd"/>
       <w:r>
         <w:rPr>
           <w:rFonts w:ascii="Times New Roman" w:eastAsia="Calibri" w:hAnsi="Times New Roman" w:cs="Times New Roman"/>
@@ -6857,7 +6493,6 @@
         </w:rPr>
         <w:t>://24</w:t>
       </w:r>
-      <w:proofErr w:type="spellStart"/>
       <w:r>
         <w:rPr>
           <w:rFonts w:ascii="Times New Roman" w:eastAsia="Calibri" w:hAnsi="Times New Roman" w:cs="Times New Roman"/>
@@ -6867,7 +6502,6 @@
         </w:rPr>
         <w:t>smi</w:t>
       </w:r>
-      <w:proofErr w:type="spellEnd"/>
       <w:r>
         <w:rPr>
           <w:rFonts w:ascii="Times New Roman" w:eastAsia="Calibri" w:hAnsi="Times New Roman" w:cs="Times New Roman"/>
@@ -6910,7 +6544,6 @@
         </w:rPr>
         <w:t>/13752-</w:t>
       </w:r>
-      <w:proofErr w:type="spellStart"/>
       <w:r>
         <w:rPr>
           <w:rFonts w:ascii="Times New Roman" w:eastAsia="Calibri" w:hAnsi="Times New Roman" w:cs="Times New Roman"/>
@@ -6920,7 +6553,6 @@
         </w:rPr>
         <w:t>eho</w:t>
       </w:r>
-      <w:proofErr w:type="spellEnd"/>
       <w:r>
         <w:rPr>
           <w:rFonts w:ascii="Times New Roman" w:eastAsia="Calibri" w:hAnsi="Times New Roman" w:cs="Times New Roman"/>
@@ -6929,7 +6561,6 @@
         </w:rPr>
         <w:t>-</w:t>
       </w:r>
-      <w:proofErr w:type="spellStart"/>
       <w:r>
         <w:rPr>
           <w:rFonts w:ascii="Times New Roman" w:eastAsia="Calibri" w:hAnsi="Times New Roman" w:cs="Times New Roman"/>
@@ -6939,7 +6570,6 @@
         </w:rPr>
         <w:t>vojny</w:t>
       </w:r>
-      <w:proofErr w:type="spellEnd"/>
       <w:r>
         <w:rPr>
           <w:rFonts w:ascii="Times New Roman" w:eastAsia="Calibri" w:hAnsi="Times New Roman" w:cs="Times New Roman"/>
@@ -6948,7 +6578,6 @@
         </w:rPr>
         <w:t>-</w:t>
       </w:r>
-      <w:proofErr w:type="spellStart"/>
       <w:r>
         <w:rPr>
           <w:rFonts w:ascii="Times New Roman" w:eastAsia="Calibri" w:hAnsi="Times New Roman" w:cs="Times New Roman"/>
@@ -6958,7 +6587,6 @@
         </w:rPr>
         <w:t>kak</w:t>
       </w:r>
-      <w:proofErr w:type="spellEnd"/>
       <w:r>
         <w:rPr>
           <w:rFonts w:ascii="Times New Roman" w:eastAsia="Calibri" w:hAnsi="Times New Roman" w:cs="Times New Roman"/>
@@ -6967,7 +6595,6 @@
         </w:rPr>
         <w:t>-</w:t>
       </w:r>
-      <w:proofErr w:type="spellStart"/>
       <w:r>
         <w:rPr>
           <w:rFonts w:ascii="Times New Roman" w:eastAsia="Calibri" w:hAnsi="Times New Roman" w:cs="Times New Roman"/>
@@ -6977,7 +6604,6 @@
         </w:rPr>
         <w:t>maskirovali</w:t>
       </w:r>
-      <w:proofErr w:type="spellEnd"/>
       <w:r>
         <w:rPr>
           <w:rFonts w:ascii="Times New Roman" w:eastAsia="Calibri" w:hAnsi="Times New Roman" w:cs="Times New Roman"/>
@@ -6986,7 +6612,6 @@
         </w:rPr>
         <w:t>-</w:t>
       </w:r>
-      <w:proofErr w:type="spellStart"/>
       <w:r>
         <w:rPr>
           <w:rFonts w:ascii="Times New Roman" w:eastAsia="Calibri" w:hAnsi="Times New Roman" w:cs="Times New Roman"/>
@@ -6996,7 +6621,6 @@
         </w:rPr>
         <w:t>blokadnyj</w:t>
       </w:r>
-      <w:proofErr w:type="spellEnd"/>
       <w:r>
         <w:rPr>
           <w:rFonts w:ascii="Times New Roman" w:eastAsia="Calibri" w:hAnsi="Times New Roman" w:cs="Times New Roman"/>
@@ -7005,7 +6629,6 @@
         </w:rPr>
         <w:t>-</w:t>
       </w:r>
-      <w:proofErr w:type="spellStart"/>
       <w:r>
         <w:rPr>
           <w:rFonts w:ascii="Times New Roman" w:eastAsia="Calibri" w:hAnsi="Times New Roman" w:cs="Times New Roman"/>
@@ -7015,7 +6638,6 @@
         </w:rPr>
         <w:t>leningrad</w:t>
       </w:r>
-      <w:proofErr w:type="spellEnd"/>
       <w:r>
         <w:rPr>
           <w:rFonts w:ascii="Times New Roman" w:eastAsia="Calibri" w:hAnsi="Times New Roman" w:cs="Times New Roman"/>
@@ -7105,7 +6727,6 @@
         </w:rPr>
         <w:t xml:space="preserve"> </w:t>
       </w:r>
-      <w:proofErr w:type="spellStart"/>
       <w:r>
         <w:rPr>
           <w:rFonts w:ascii="Times New Roman" w:eastAsia="Calibri" w:hAnsi="Times New Roman" w:cs="Times New Roman"/>
@@ -7115,7 +6736,6 @@
         </w:rPr>
         <w:t>youtube</w:t>
       </w:r>
-      <w:proofErr w:type="spellEnd"/>
       <w:r>
         <w:rPr>
           <w:rFonts w:ascii="Times New Roman" w:eastAsia="Calibri" w:hAnsi="Times New Roman" w:cs="Times New Roman"/>
@@ -7192,7 +6812,6 @@
         </w:rPr>
         <w:t>.</w:t>
       </w:r>
-      <w:proofErr w:type="spellStart"/>
       <w:r>
         <w:rPr>
           <w:rFonts w:ascii="Times New Roman" w:eastAsia="Calibri" w:hAnsi="Times New Roman" w:cs="Times New Roman"/>
@@ -7202,7 +6821,6 @@
         </w:rPr>
         <w:t>youtube</w:t>
       </w:r>
-      <w:proofErr w:type="spellEnd"/>
       <w:r>
         <w:rPr>
           <w:rFonts w:ascii="Times New Roman" w:eastAsia="Calibri" w:hAnsi="Times New Roman" w:cs="Times New Roman"/>
@@ -7262,7 +6880,6 @@
         </w:rPr>
         <w:t>=</w:t>
       </w:r>
-      <w:proofErr w:type="spellStart"/>
       <w:r>
         <w:rPr>
           <w:rFonts w:ascii="Times New Roman" w:eastAsia="Calibri" w:hAnsi="Times New Roman" w:cs="Times New Roman"/>
@@ -7272,7 +6889,6 @@
         </w:rPr>
         <w:t>BAnOIUIj</w:t>
       </w:r>
-      <w:proofErr w:type="spellEnd"/>
       <w:r>
         <w:rPr>
           <w:rFonts w:ascii="Times New Roman" w:eastAsia="Calibri" w:hAnsi="Times New Roman" w:cs="Times New Roman"/>
@@ -7281,7 +6897,6 @@
         </w:rPr>
         <w:t>8</w:t>
       </w:r>
-      <w:proofErr w:type="spellStart"/>
       <w:r>
         <w:rPr>
           <w:rFonts w:ascii="Times New Roman" w:eastAsia="Calibri" w:hAnsi="Times New Roman" w:cs="Times New Roman"/>
@@ -7291,7 +6906,6 @@
         </w:rPr>
         <w:t>Jw</w:t>
       </w:r>
-      <w:proofErr w:type="spellEnd"/>
       <w:r>
         <w:rPr>
           <w:rFonts w:ascii="Times New Roman" w:eastAsia="Calibri" w:hAnsi="Times New Roman" w:cs="Times New Roman"/>
@@ -7362,7 +6976,39 @@
           <w:sz w:val="28"/>
           <w:szCs w:val="28"/>
         </w:rPr>
-        <w:t>Документальный фильм</w:t>
+        <w:t xml:space="preserve">Документальный фильм </w:t>
+      </w:r>
+      <w:r>
+        <w:rPr>
+          <w:rFonts w:ascii="Times New Roman" w:eastAsia="Calibri" w:hAnsi="Times New Roman" w:cs="Times New Roman"/>
+          <w:sz w:val="28"/>
+          <w:szCs w:val="28"/>
+        </w:rPr>
+        <w:t>«</w:t>
+      </w:r>
+      <w:r>
+        <w:rPr>
+          <w:rFonts w:ascii="Times New Roman" w:eastAsia="Calibri" w:hAnsi="Times New Roman" w:cs="Times New Roman"/>
+          <w:sz w:val="28"/>
+          <w:szCs w:val="28"/>
+        </w:rPr>
+        <w:t>Непокоренная красота</w:t>
+      </w:r>
+      <w:r>
+        <w:rPr>
+          <w:rFonts w:ascii="Times New Roman" w:eastAsia="Calibri" w:hAnsi="Times New Roman" w:cs="Times New Roman"/>
+          <w:sz w:val="28"/>
+          <w:szCs w:val="28"/>
+        </w:rPr>
+        <w:t>»</w:t>
+      </w:r>
+      <w:r>
+        <w:rPr>
+          <w:rFonts w:ascii="Times New Roman" w:eastAsia="Calibri" w:hAnsi="Times New Roman" w:cs="Times New Roman"/>
+          <w:sz w:val="28"/>
+          <w:szCs w:val="28"/>
+        </w:rPr>
+        <w:t xml:space="preserve"> //</w:t>
       </w:r>
       <w:r>
         <w:rPr>
@@ -7377,52 +7023,10 @@
           <w:rFonts w:ascii="Times New Roman" w:eastAsia="Calibri" w:hAnsi="Times New Roman" w:cs="Times New Roman"/>
           <w:sz w:val="28"/>
           <w:szCs w:val="28"/>
-        </w:rPr>
-        <w:t>«</w:t>
-      </w:r>
-      <w:r>
-        <w:rPr>
-          <w:rFonts w:ascii="Times New Roman" w:eastAsia="Calibri" w:hAnsi="Times New Roman" w:cs="Times New Roman"/>
-          <w:sz w:val="28"/>
-          <w:szCs w:val="28"/>
-        </w:rPr>
-        <w:t>Непокоренная красота</w:t>
-      </w:r>
-      <w:r>
-        <w:rPr>
-          <w:rFonts w:ascii="Times New Roman" w:eastAsia="Calibri" w:hAnsi="Times New Roman" w:cs="Times New Roman"/>
-          <w:sz w:val="28"/>
-          <w:szCs w:val="28"/>
-        </w:rPr>
-        <w:t>»</w:t>
-      </w:r>
-      <w:r>
-        <w:rPr>
-          <w:rFonts w:ascii="Times New Roman" w:eastAsia="Calibri" w:hAnsi="Times New Roman" w:cs="Times New Roman"/>
-          <w:sz w:val="28"/>
-          <w:szCs w:val="28"/>
-        </w:rPr>
-        <w:t xml:space="preserve"> //</w:t>
-      </w:r>
-      <w:r>
-        <w:rPr>
-          <w:rFonts w:ascii="Times New Roman" w:eastAsia="Calibri" w:hAnsi="Times New Roman" w:cs="Times New Roman"/>
-          <w:sz w:val="28"/>
-          <w:szCs w:val="28"/>
-        </w:rPr>
-        <w:t xml:space="preserve"> </w:t>
-      </w:r>
-      <w:proofErr w:type="spellStart"/>
-      <w:r>
-        <w:rPr>
-          <w:rFonts w:ascii="Times New Roman" w:eastAsia="Calibri" w:hAnsi="Times New Roman" w:cs="Times New Roman"/>
-          <w:sz w:val="28"/>
-          <w:szCs w:val="28"/>
           <w:lang w:val="en-US"/>
         </w:rPr>
         <w:t>youtube</w:t>
       </w:r>
-      <w:proofErr w:type="spellEnd"/>
       <w:r>
         <w:rPr>
           <w:rFonts w:ascii="Times New Roman" w:eastAsia="Calibri" w:hAnsi="Times New Roman" w:cs="Times New Roman"/>
@@ -7499,7 +7103,6 @@
         </w:rPr>
         <w:t>.</w:t>
       </w:r>
-      <w:proofErr w:type="spellStart"/>
       <w:r>
         <w:rPr>
           <w:rFonts w:ascii="Times New Roman" w:eastAsia="Calibri" w:hAnsi="Times New Roman" w:cs="Times New Roman"/>
@@ -7509,7 +7112,6 @@
         </w:rPr>
         <w:t>youtube</w:t>
       </w:r>
-      <w:proofErr w:type="spellEnd"/>
       <w:r>
         <w:rPr>
           <w:rFonts w:ascii="Times New Roman" w:eastAsia="Calibri" w:hAnsi="Times New Roman" w:cs="Times New Roman"/>
@@ -7586,7 +7188,6 @@
         </w:rPr>
         <w:t>_</w:t>
       </w:r>
-      <w:proofErr w:type="spellStart"/>
       <w:r>
         <w:rPr>
           <w:rFonts w:ascii="Times New Roman" w:eastAsia="Calibri" w:hAnsi="Times New Roman" w:cs="Times New Roman"/>
@@ -7596,7 +7197,6 @@
         </w:rPr>
         <w:t>ATOMJjZE</w:t>
       </w:r>
-      <w:proofErr w:type="spellEnd"/>
       <w:r>
         <w:rPr>
           <w:rFonts w:ascii="Times New Roman" w:eastAsia="Calibri" w:hAnsi="Times New Roman" w:cs="Times New Roman"/>
@@ -7645,23 +7245,7 @@
           <w:sz w:val="28"/>
           <w:szCs w:val="28"/>
         </w:rPr>
-        <w:t>1</w:t>
-      </w:r>
-      <w:r>
-        <w:rPr>
-          <w:rFonts w:ascii="Times New Roman" w:eastAsia="Calibri" w:hAnsi="Times New Roman" w:cs="Times New Roman"/>
-          <w:sz w:val="28"/>
-          <w:szCs w:val="28"/>
-        </w:rPr>
-        <w:t>5</w:t>
-      </w:r>
-      <w:r>
-        <w:rPr>
-          <w:rFonts w:ascii="Times New Roman" w:eastAsia="Calibri" w:hAnsi="Times New Roman" w:cs="Times New Roman"/>
-          <w:sz w:val="28"/>
-          <w:szCs w:val="28"/>
-        </w:rPr>
-        <w:t>.12</w:t>
+        <w:t>15.12</w:t>
       </w:r>
       <w:r>
         <w:rPr>
@@ -7719,8 +7303,6 @@
           <w:szCs w:val="28"/>
         </w:rPr>
       </w:pPr>
-      <w:bookmarkStart w:id="8" w:name="_GoBack"/>
-      <w:bookmarkEnd w:id="8"/>
     </w:p>
     <w:p>
       <w:pPr>
@@ -7731,7 +7313,7 @@
           <w:color w:val="auto"/>
         </w:rPr>
       </w:pPr>
-      <w:bookmarkStart w:id="9" w:name="_Toc153746689"/>
+      <w:bookmarkStart w:id="8" w:name="_Toc153746689"/>
       <w:r>
         <w:rPr>
           <w:rFonts w:ascii="Times New Roman" w:hAnsi="Times New Roman" w:cs="Times New Roman"/>
@@ -7741,7 +7323,7 @@
         <w:lastRenderedPageBreak/>
         <w:t>Список иллюстраций</w:t>
       </w:r>
-      <w:bookmarkEnd w:id="9"/>
+      <w:bookmarkEnd w:id="8"/>
     </w:p>
     <w:p>
       <w:pPr>
@@ -7753,23 +7335,13 @@
           <w:szCs w:val="28"/>
         </w:rPr>
       </w:pPr>
-      <w:proofErr w:type="spellStart"/>
-      <w:r>
-        <w:rPr>
-          <w:rFonts w:ascii="Times New Roman" w:eastAsia="Calibri" w:hAnsi="Times New Roman" w:cs="Times New Roman"/>
-          <w:sz w:val="28"/>
-          <w:szCs w:val="28"/>
-        </w:rPr>
-        <w:t>Илл</w:t>
-      </w:r>
-      <w:proofErr w:type="spellEnd"/>
-      <w:r>
-        <w:rPr>
-          <w:rFonts w:ascii="Times New Roman" w:eastAsia="Calibri" w:hAnsi="Times New Roman" w:cs="Times New Roman"/>
-          <w:sz w:val="28"/>
-          <w:szCs w:val="28"/>
-        </w:rPr>
-        <w:t>. 1.</w:t>
+      <w:r>
+        <w:rPr>
+          <w:rFonts w:ascii="Times New Roman" w:eastAsia="Calibri" w:hAnsi="Times New Roman" w:cs="Times New Roman"/>
+          <w:sz w:val="28"/>
+          <w:szCs w:val="28"/>
+        </w:rPr>
+        <w:t>Илл. 1.</w:t>
       </w:r>
       <w:r>
         <w:rPr>
@@ -7785,25 +7357,7 @@
           <w:sz w:val="28"/>
           <w:szCs w:val="28"/>
         </w:rPr>
-        <w:t xml:space="preserve">Джованни </w:t>
-      </w:r>
-      <w:proofErr w:type="spellStart"/>
-      <w:r>
-        <w:rPr>
-          <w:rFonts w:ascii="Times New Roman" w:eastAsia="Calibri" w:hAnsi="Times New Roman" w:cs="Times New Roman"/>
-          <w:sz w:val="28"/>
-          <w:szCs w:val="28"/>
-        </w:rPr>
-        <w:t>Боццана</w:t>
-      </w:r>
-      <w:proofErr w:type="spellEnd"/>
-      <w:r>
-        <w:rPr>
-          <w:rFonts w:ascii="Times New Roman" w:eastAsia="Calibri" w:hAnsi="Times New Roman" w:cs="Times New Roman"/>
-          <w:sz w:val="28"/>
-          <w:szCs w:val="28"/>
-        </w:rPr>
-        <w:t>. Ночь. 1717 г. Искусственный м</w:t>
+        <w:t>Джованни Боццана. Ночь. 1717 г. Искусственный м</w:t>
       </w:r>
       <w:r>
         <w:rPr>
@@ -7848,31 +7402,13 @@
           <w:szCs w:val="28"/>
         </w:rPr>
       </w:pPr>
-      <w:proofErr w:type="spellStart"/>
-      <w:r>
-        <w:rPr>
-          <w:rFonts w:ascii="Times New Roman" w:eastAsia="Calibri" w:hAnsi="Times New Roman" w:cs="Times New Roman"/>
-          <w:sz w:val="28"/>
-          <w:szCs w:val="28"/>
-        </w:rPr>
-        <w:t>Илл</w:t>
-      </w:r>
-      <w:proofErr w:type="spellEnd"/>
-      <w:r>
-        <w:rPr>
-          <w:rFonts w:ascii="Times New Roman" w:eastAsia="Calibri" w:hAnsi="Times New Roman" w:cs="Times New Roman"/>
-          <w:sz w:val="28"/>
-          <w:szCs w:val="28"/>
-        </w:rPr>
-        <w:t>. 2</w:t>
-      </w:r>
-      <w:r>
-        <w:rPr>
-          <w:rFonts w:ascii="Times New Roman" w:eastAsia="Calibri" w:hAnsi="Times New Roman" w:cs="Times New Roman"/>
-          <w:sz w:val="28"/>
-          <w:szCs w:val="28"/>
-        </w:rPr>
-        <w:t>.</w:t>
+      <w:r>
+        <w:rPr>
+          <w:rFonts w:ascii="Times New Roman" w:eastAsia="Calibri" w:hAnsi="Times New Roman" w:cs="Times New Roman"/>
+          <w:sz w:val="28"/>
+          <w:szCs w:val="28"/>
+        </w:rPr>
+        <w:t>Илл. 2.</w:t>
       </w:r>
       <w:r>
         <w:rPr>
@@ -7888,25 +7424,7 @@
           <w:sz w:val="28"/>
           <w:szCs w:val="28"/>
         </w:rPr>
-        <w:t xml:space="preserve">Николай Михайлович </w:t>
-      </w:r>
-      <w:proofErr w:type="spellStart"/>
-      <w:r>
-        <w:rPr>
-          <w:rFonts w:ascii="Times New Roman" w:eastAsia="Calibri" w:hAnsi="Times New Roman" w:cs="Times New Roman"/>
-          <w:sz w:val="28"/>
-          <w:szCs w:val="28"/>
-        </w:rPr>
-        <w:t>Брылёв</w:t>
-      </w:r>
-      <w:proofErr w:type="spellEnd"/>
-      <w:r>
-        <w:rPr>
-          <w:rFonts w:ascii="Times New Roman" w:eastAsia="Calibri" w:hAnsi="Times New Roman" w:cs="Times New Roman"/>
-          <w:sz w:val="28"/>
-          <w:szCs w:val="28"/>
-        </w:rPr>
-        <w:t>-Протопопов.</w:t>
+        <w:t>Николай Михайлович Брылёв-Протопопов.</w:t>
       </w:r>
       <w:r>
         <w:rPr>
@@ -7922,31 +7440,7 @@
           <w:sz w:val="28"/>
           <w:szCs w:val="28"/>
         </w:rPr>
-        <w:t>. 1941</w:t>
-      </w:r>
-      <w:r>
-        <w:rPr>
-          <w:rFonts w:ascii="Times New Roman" w:eastAsia="Calibri" w:hAnsi="Times New Roman" w:cs="Times New Roman"/>
-          <w:sz w:val="28"/>
-          <w:szCs w:val="28"/>
-        </w:rPr>
-        <w:t xml:space="preserve"> г. </w:t>
-      </w:r>
-      <w:r>
-        <w:rPr>
-          <w:rFonts w:ascii="Times New Roman" w:eastAsia="Calibri" w:hAnsi="Times New Roman" w:cs="Times New Roman"/>
-          <w:sz w:val="28"/>
-          <w:szCs w:val="28"/>
-        </w:rPr>
-        <w:t>Бумага, карандаш</w:t>
-      </w:r>
-      <w:r>
-        <w:rPr>
-          <w:rFonts w:ascii="Times New Roman" w:eastAsia="Calibri" w:hAnsi="Times New Roman" w:cs="Times New Roman"/>
-          <w:sz w:val="28"/>
-          <w:szCs w:val="28"/>
-        </w:rPr>
-        <w:t>.</w:t>
+        <w:t>. 1941 г. Бумага, карандаш.</w:t>
       </w:r>
       <w:r>
         <w:rPr>
@@ -7962,15 +7456,7 @@
           <w:sz w:val="28"/>
           <w:szCs w:val="28"/>
         </w:rPr>
-        <w:t>Государственный музей истории Санкт-Петербурга</w:t>
-      </w:r>
-      <w:r>
-        <w:rPr>
-          <w:rFonts w:ascii="Times New Roman" w:eastAsia="Calibri" w:hAnsi="Times New Roman" w:cs="Times New Roman"/>
-          <w:sz w:val="28"/>
-          <w:szCs w:val="28"/>
-        </w:rPr>
-        <w:t>, Санкт-Петербург</w:t>
+        <w:t>Государственный музей истории Санкт-Петербурга, Санкт-Петербург</w:t>
       </w:r>
     </w:p>
     <w:p>
@@ -8122,7 +7608,7 @@
           <w:color w:val="auto"/>
         </w:rPr>
       </w:pPr>
-      <w:bookmarkStart w:id="10" w:name="_Toc153746690"/>
+      <w:bookmarkStart w:id="9" w:name="_Toc153746690"/>
       <w:r>
         <w:rPr>
           <w:rFonts w:ascii="Times New Roman" w:hAnsi="Times New Roman" w:cs="Times New Roman"/>
@@ -8132,6 +7618,10 @@
         <w:lastRenderedPageBreak/>
         <w:t>Иллюстрации</w:t>
       </w:r>
+      <w:bookmarkEnd w:id="9"/>
+    </w:p>
+    <w:p>
+      <w:bookmarkStart w:id="10" w:name="_GoBack"/>
       <w:bookmarkEnd w:id="10"/>
     </w:p>
     <w:p>
@@ -8209,49 +7699,30 @@
           <w:szCs w:val="28"/>
         </w:rPr>
       </w:pPr>
-      <w:proofErr w:type="spellStart"/>
-      <w:r>
-        <w:rPr>
-          <w:rFonts w:ascii="Times New Roman" w:eastAsia="Calibri" w:hAnsi="Times New Roman" w:cs="Times New Roman"/>
-          <w:sz w:val="28"/>
-          <w:szCs w:val="28"/>
-        </w:rPr>
-        <w:t>Илл</w:t>
-      </w:r>
-      <w:proofErr w:type="spellEnd"/>
-      <w:r>
-        <w:rPr>
-          <w:rFonts w:ascii="Times New Roman" w:eastAsia="Calibri" w:hAnsi="Times New Roman" w:cs="Times New Roman"/>
-          <w:sz w:val="28"/>
-          <w:szCs w:val="28"/>
-        </w:rPr>
-        <w:t xml:space="preserve">. 1. </w:t>
-      </w:r>
-      <w:r>
-        <w:rPr>
-          <w:rFonts w:ascii="Times New Roman" w:eastAsia="Calibri" w:hAnsi="Times New Roman" w:cs="Times New Roman"/>
-          <w:sz w:val="28"/>
-          <w:szCs w:val="28"/>
-        </w:rPr>
-        <w:t xml:space="preserve">Джованни </w:t>
-      </w:r>
-      <w:proofErr w:type="spellStart"/>
-      <w:r>
-        <w:rPr>
-          <w:rFonts w:ascii="Times New Roman" w:eastAsia="Calibri" w:hAnsi="Times New Roman" w:cs="Times New Roman"/>
-          <w:sz w:val="28"/>
-          <w:szCs w:val="28"/>
-        </w:rPr>
-        <w:t>Боццана</w:t>
-      </w:r>
-      <w:proofErr w:type="spellEnd"/>
-      <w:r>
-        <w:rPr>
-          <w:rFonts w:ascii="Times New Roman" w:eastAsia="Calibri" w:hAnsi="Times New Roman" w:cs="Times New Roman"/>
-          <w:sz w:val="28"/>
-          <w:szCs w:val="28"/>
-        </w:rPr>
-        <w:t>. Ночь. 1717 г</w:t>
+      <w:r>
+        <w:rPr>
+          <w:rFonts w:ascii="Times New Roman" w:eastAsia="Calibri" w:hAnsi="Times New Roman" w:cs="Times New Roman"/>
+          <w:sz w:val="28"/>
+          <w:szCs w:val="28"/>
+        </w:rPr>
+        <w:t>Илл. 1. Джованни Боццана. Ночь. 1717 г</w:t>
+      </w:r>
+    </w:p>
+    <w:p>
+      <w:pPr>
+        <w:rPr>
+          <w:rFonts w:ascii="Times New Roman" w:eastAsia="Calibri" w:hAnsi="Times New Roman" w:cs="Times New Roman"/>
+          <w:sz w:val="28"/>
+          <w:szCs w:val="28"/>
+        </w:rPr>
+      </w:pPr>
+      <w:r>
+        <w:rPr>
+          <w:rFonts w:ascii="Times New Roman" w:eastAsia="Calibri" w:hAnsi="Times New Roman" w:cs="Times New Roman"/>
+          <w:sz w:val="28"/>
+          <w:szCs w:val="28"/>
+        </w:rPr>
+        <w:br w:type="page"/>
       </w:r>
     </w:p>
     <w:p>
@@ -8269,6 +7740,7 @@
           <w:noProof/>
           <w:lang w:eastAsia="ru-RU"/>
         </w:rPr>
+        <w:lastRenderedPageBreak/>
         <w:drawing>
           <wp:inline distT="0" distB="0" distL="0" distR="0" wp14:anchorId="0351C7D8" wp14:editId="736C4D8B">
             <wp:extent cx="4497572" cy="2929453"/>
@@ -8329,23 +7801,13 @@
           <w:szCs w:val="28"/>
         </w:rPr>
       </w:pPr>
-      <w:proofErr w:type="spellStart"/>
-      <w:r>
-        <w:rPr>
-          <w:rFonts w:ascii="Times New Roman" w:eastAsia="Calibri" w:hAnsi="Times New Roman" w:cs="Times New Roman"/>
-          <w:sz w:val="28"/>
-          <w:szCs w:val="28"/>
-        </w:rPr>
-        <w:t>Илл</w:t>
-      </w:r>
-      <w:proofErr w:type="spellEnd"/>
-      <w:r>
-        <w:rPr>
-          <w:rFonts w:ascii="Times New Roman" w:eastAsia="Calibri" w:hAnsi="Times New Roman" w:cs="Times New Roman"/>
-          <w:sz w:val="28"/>
-          <w:szCs w:val="28"/>
-        </w:rPr>
-        <w:t>. 2.</w:t>
+      <w:r>
+        <w:rPr>
+          <w:rFonts w:ascii="Times New Roman" w:eastAsia="Calibri" w:hAnsi="Times New Roman" w:cs="Times New Roman"/>
+          <w:sz w:val="28"/>
+          <w:szCs w:val="28"/>
+        </w:rPr>
+        <w:t>Илл. 2.</w:t>
       </w:r>
       <w:r>
         <w:rPr>
@@ -8361,25 +7823,7 @@
           <w:sz w:val="28"/>
           <w:szCs w:val="28"/>
         </w:rPr>
-        <w:t xml:space="preserve">Николай Михайлович </w:t>
-      </w:r>
-      <w:proofErr w:type="spellStart"/>
-      <w:r>
-        <w:rPr>
-          <w:rFonts w:ascii="Times New Roman" w:eastAsia="Calibri" w:hAnsi="Times New Roman" w:cs="Times New Roman"/>
-          <w:sz w:val="28"/>
-          <w:szCs w:val="28"/>
-        </w:rPr>
-        <w:t>Брылёв</w:t>
-      </w:r>
-      <w:proofErr w:type="spellEnd"/>
-      <w:r>
-        <w:rPr>
-          <w:rFonts w:ascii="Times New Roman" w:eastAsia="Calibri" w:hAnsi="Times New Roman" w:cs="Times New Roman"/>
-          <w:sz w:val="28"/>
-          <w:szCs w:val="28"/>
-        </w:rPr>
-        <w:t>-Протопопов.</w:t>
+        <w:t>Николай Михайлович Брылёв-Протопопов.</w:t>
       </w:r>
       <w:r>
         <w:rPr>
@@ -8446,6 +7890,7 @@
         <w:docPartUnique/>
       </w:docPartObj>
     </w:sdtPr>
+    <w:sdtEndPr/>
     <w:sdtContent>
       <w:p>
         <w:pPr>
@@ -8465,7 +7910,7 @@
           <w:rPr>
             <w:noProof/>
           </w:rPr>
-          <w:t>17</w:t>
+          <w:t>19</w:t>
         </w:r>
         <w:r>
           <w:fldChar w:fldCharType="end"/>
@@ -8515,15 +7960,7 @@
         <w:footnoteRef/>
       </w:r>
       <w:r>
-        <w:t xml:space="preserve"> Бобров М. М. </w:t>
-      </w:r>
-      <w:proofErr w:type="spellStart"/>
-      <w:r>
-        <w:t>д.ф</w:t>
-      </w:r>
-      <w:proofErr w:type="spellEnd"/>
-      <w:r>
-        <w:t>. «Непокорённая красота» - Санкт-Петербург. 2015. – 19:11</w:t>
+        <w:t xml:space="preserve"> Бобров М. М. д.ф. «Непокорённая красота» - Санкт-Петербург. 2015. – 19:11</w:t>
       </w:r>
     </w:p>
   </w:footnote>
@@ -8539,15 +7976,7 @@
         <w:footnoteRef/>
       </w:r>
       <w:r>
-        <w:t xml:space="preserve"> Бобров М. М. </w:t>
-      </w:r>
-      <w:proofErr w:type="spellStart"/>
-      <w:r>
-        <w:t>д.ф</w:t>
-      </w:r>
-      <w:proofErr w:type="spellEnd"/>
-      <w:r>
-        <w:t>. «Архитектура блокады» - Санкт-Петербург. 2018. – 44:04</w:t>
+        <w:t xml:space="preserve"> Бобров М. М. д.ф. «Архитектура блокады» - Санкт-Петербург. 2018. – 44:04</w:t>
       </w:r>
     </w:p>
   </w:footnote>
@@ -8563,15 +7992,7 @@
         <w:footnoteRef/>
       </w:r>
       <w:r>
-        <w:t xml:space="preserve"> Н. В. Баранов о работе с А. И. Наумовым. Из книги «Силуэты блокады». – Санкт-Петербург. </w:t>
-      </w:r>
-      <w:proofErr w:type="spellStart"/>
-      <w:r>
-        <w:t>Лениздат</w:t>
-      </w:r>
-      <w:proofErr w:type="spellEnd"/>
-      <w:r>
-        <w:t>, 1982</w:t>
+        <w:t xml:space="preserve"> Н. В. Баранов о работе с А. И. Наумовым. Из книги «Силуэты блокады». – Санкт-Петербург. Лениздат, 1982</w:t>
       </w:r>
       <w:r>
         <w:tab/>
@@ -10881,6 +10302,7 @@
   <w:style w:type="character" w:default="1" w:styleId="a0">
     <w:name w:val="Default Paragraph Font"/>
     <w:uiPriority w:val="1"/>
+    <w:semiHidden/>
     <w:unhideWhenUsed/>
   </w:style>
   <w:style w:type="table" w:default="1" w:styleId="a1">
@@ -11430,7 +10852,7 @@
 </file>
 
 <file path=customXml/itemProps1.xml><?xml version="1.0" encoding="utf-8"?>
-<ds:datastoreItem xmlns:ds="http://schemas.openxmlformats.org/officeDocument/2006/customXml" ds:itemID="{509FC27B-0D8D-4228-8C60-DAE8B46F1ACB}">
+<ds:datastoreItem xmlns:ds="http://schemas.openxmlformats.org/officeDocument/2006/customXml" ds:itemID="{942BA307-A9AA-4322-98D1-7C381A31517C}">
   <ds:schemaRefs>
     <ds:schemaRef ds:uri="http://schemas.openxmlformats.org/officeDocument/2006/bibliography"/>
   </ds:schemaRefs>

</xml_diff>